<commit_message>
feat dynamic add the title
</commit_message>
<xml_diff>
--- a/week4/WEB222_Assignment4_S24.docx
+++ b/week4/WEB222_Assignment4_S24.docx
@@ -6363,29 +6363,34 @@
         </w:numPr>
         <w:rPr>
           <w:rFonts w:asciiTheme="minorHAnsi" w:hAnsiTheme="minorHAnsi" w:cstheme="minorHAnsi"/>
-        </w:rPr>
-      </w:pPr>
-      <w:r>
-        <w:rPr>
-          <w:rFonts w:asciiTheme="minorHAnsi" w:hAnsiTheme="minorHAnsi" w:cstheme="minorHAnsi"/>
+          <w:highlight w:val="yellow"/>
+        </w:rPr>
+      </w:pPr>
+      <w:r>
+        <w:rPr>
+          <w:rFonts w:asciiTheme="minorHAnsi" w:hAnsiTheme="minorHAnsi" w:cstheme="minorHAnsi"/>
+          <w:highlight w:val="yellow"/>
         </w:rPr>
         <w:t xml:space="preserve">Update the text of the Selected </w:t>
       </w:r>
       <w:r>
         <w:rPr>
           <w:rFonts w:asciiTheme="minorHAnsi" w:hAnsiTheme="minorHAnsi" w:cstheme="minorHAnsi"/>
+          <w:highlight w:val="yellow"/>
         </w:rPr>
         <w:t>Artist</w:t>
       </w:r>
       <w:r>
         <w:rPr>
           <w:rFonts w:asciiTheme="minorHAnsi" w:hAnsiTheme="minorHAnsi" w:cstheme="minorHAnsi"/>
+          <w:highlight w:val="yellow"/>
         </w:rPr>
         <w:t xml:space="preserve"> above your table with the </w:t>
       </w:r>
       <w:r>
         <w:rPr>
           <w:rFonts w:asciiTheme="minorHAnsi" w:hAnsiTheme="minorHAnsi" w:cstheme="minorHAnsi"/>
+          <w:highlight w:val="yellow"/>
         </w:rPr>
         <w:t xml:space="preserve">Artist’s Name and create anchor elements for </w:t>
       </w:r>
@@ -6393,6 +6398,7 @@
       <w:r>
         <w:rPr>
           <w:rFonts w:asciiTheme="minorHAnsi" w:hAnsiTheme="minorHAnsi" w:cstheme="minorHAnsi"/>
+          <w:highlight w:val="yellow"/>
         </w:rPr>
         <w:t>all of</w:t>
       </w:r>
@@ -6400,12 +6406,14 @@
       <w:r>
         <w:rPr>
           <w:rFonts w:asciiTheme="minorHAnsi" w:hAnsiTheme="minorHAnsi" w:cstheme="minorHAnsi"/>
+          <w:highlight w:val="yellow"/>
         </w:rPr>
         <w:t xml:space="preserve"> the Artists Links</w:t>
       </w:r>
       <w:r>
         <w:rPr>
           <w:rFonts w:asciiTheme="minorHAnsi" w:hAnsiTheme="minorHAnsi" w:cstheme="minorHAnsi"/>
+          <w:highlight w:val="yellow"/>
         </w:rPr>
         <w:t xml:space="preserve"> (i.e., you should be able to open these links to see more info about the artist)</w:t>
       </w:r>

</xml_diff>